<commit_message>
configuracion de generacion de plantilla
</commit_message>
<xml_diff>
--- a/writable/templates/template_local.docx
+++ b/writable/templates/template_local.docx
@@ -127,6 +127,338 @@
         </w:rPr>
         <w:t xml:space="preserve"> ${NUMERO_DOCUMENTO}-${ANIO}-${OFICINA_SIGLAS}</w:t>
       </w:r>
+    </w:p>
+    <w:p>
+      <w:pPr>
+        <w:rPr>
+          <w:rFonts w:ascii="Arial MT" w:hAnsi="Arial MT"/>
+          <w:sz w:val="24"/>
+          <w:szCs w:val="24"/>
+        </w:rPr>
+      </w:pPr>
+    </w:p>
+    <w:p>
+      <w:pPr>
+        <w:rPr>
+          <w:rFonts w:ascii="Arial MT" w:hAnsi="Arial MT"/>
+        </w:rPr>
+      </w:pPr>
+      <w:r>
+        <w:rPr>
+          <w:rFonts w:ascii="Arial MT" w:hAnsi="Arial MT"/>
+        </w:rPr>
+        <w:t>${TITULO_TRATAMIENTO_DESTINATARIO}</w:t>
+      </w:r>
+      <w:r>
+        <w:rPr>
+          <w:rFonts w:ascii="Arial MT" w:hAnsi="Arial MT"/>
+        </w:rPr>
+        <w:br/>
+      </w:r>
+      <w:r>
+        <w:rPr>
+          <w:rFonts w:ascii="Arial MT" w:hAnsi="Arial MT"/>
+          <w:b/>
+        </w:rPr>
+        <w:t>${NOMBRE_DESTINATARIO}</w:t>
+      </w:r>
+      <w:r>
+        <w:rPr>
+          <w:rFonts w:ascii="Arial MT" w:hAnsi="Arial MT"/>
+          <w:b/>
+        </w:rPr>
+        <w:br/>
+      </w:r>
+      <w:r>
+        <w:rPr>
+          <w:rFonts w:ascii="Arial MT" w:hAnsi="Arial MT"/>
+        </w:rPr>
+        <w:t>${CARGO_DESTINATARIO}</w:t>
+      </w:r>
+      <w:r>
+        <w:rPr>
+          <w:rFonts w:ascii="Arial MT" w:hAnsi="Arial MT"/>
+        </w:rPr>
+        <w:br/>
+      </w:r>
+      <w:r>
+        <w:rPr>
+          <w:rFonts w:ascii="Arial MT" w:hAnsi="Arial MT"/>
+        </w:rPr>
+        <w:t>${OFICINA_DESTINATARIO}</w:t>
+      </w:r>
+      <w:r>
+        <w:rPr>
+          <w:rFonts w:ascii="Arial MT" w:hAnsi="Arial MT"/>
+        </w:rPr>
+        <w:br/>
+      </w:r>
+      <w:r>
+        <w:rPr>
+          <w:rFonts w:ascii="Arial MT" w:hAnsi="Arial MT"/>
+        </w:rPr>
+        <w:t>${DIRECCION_DESTINATARIO}</w:t>
+      </w:r>
+      <w:r>
+        <w:rPr>
+          <w:rFonts w:ascii="Arial MT" w:hAnsi="Arial MT"/>
+        </w:rPr>
+        <w:br/>
+      </w:r>
+      <w:r>
+        <w:rPr>
+          <w:rFonts w:ascii="Arial MT" w:hAnsi="Arial MT"/>
+        </w:rPr>
+        <w:t>${LUGAR_DESTINATARIO</w:t>
+      </w:r>
+      <w:proofErr w:type="gramStart"/>
+      <w:r>
+        <w:rPr>
+          <w:rFonts w:ascii="Arial MT" w:hAnsi="Arial MT"/>
+        </w:rPr>
+        <w:t>}.-</w:t>
+      </w:r>
+      <w:proofErr w:type="gramEnd"/>
+    </w:p>
+    <w:p>
+      <w:pPr>
+        <w:rPr>
+          <w:rFonts w:ascii="Arial MT" w:hAnsi="Arial MT"/>
+        </w:rPr>
+      </w:pPr>
+    </w:p>
+    <w:p>
+      <w:pPr>
+        <w:ind w:left="1701" w:hanging="1701"/>
+        <w:rPr>
+          <w:rFonts w:ascii="Arial MT" w:hAnsi="Arial MT"/>
+        </w:rPr>
+      </w:pPr>
+      <w:r>
+        <w:rPr>
+          <w:rFonts w:ascii="Arial MT" w:hAnsi="Arial MT"/>
+          <w:b/>
+        </w:rPr>
+        <w:t>Asunto</w:t>
+      </w:r>
+      <w:r>
+        <w:rPr>
+          <w:rFonts w:ascii="Arial MT" w:hAnsi="Arial MT"/>
+          <w:b/>
+        </w:rPr>
+        <w:tab/>
+      </w:r>
+      <w:r>
+        <w:rPr>
+          <w:rFonts w:ascii="Arial MT" w:hAnsi="Arial MT"/>
+          <w:b/>
+        </w:rPr>
+        <w:t>:</w:t>
+      </w:r>
+      <w:r>
+        <w:rPr>
+          <w:rFonts w:ascii="Arial MT" w:hAnsi="Arial MT"/>
+          <w:b/>
+        </w:rPr>
+        <w:t xml:space="preserve"> </w:t>
+      </w:r>
+      <w:r>
+        <w:rPr>
+          <w:rFonts w:ascii="Arial MT" w:hAnsi="Arial MT"/>
+          <w:b/>
+        </w:rPr>
+        <w:t>${ASUNTO}</w:t>
+      </w:r>
+    </w:p>
+    <w:p>
+      <w:pPr>
+        <w:ind w:left="1701" w:hanging="1701"/>
+        <w:rPr>
+          <w:rFonts w:ascii="Arial MT" w:hAnsi="Arial MT"/>
+        </w:rPr>
+      </w:pPr>
+      <w:r>
+        <w:rPr>
+          <w:rFonts w:ascii="Arial MT" w:hAnsi="Arial MT"/>
+          <w:b/>
+        </w:rPr>
+        <w:t>Referencia</w:t>
+      </w:r>
+      <w:r>
+        <w:rPr>
+          <w:rFonts w:ascii="Arial MT" w:hAnsi="Arial MT"/>
+          <w:b/>
+        </w:rPr>
+        <w:tab/>
+      </w:r>
+      <w:r>
+        <w:rPr>
+          <w:rFonts w:ascii="Arial MT" w:hAnsi="Arial MT"/>
+          <w:b/>
+        </w:rPr>
+        <w:t xml:space="preserve">: </w:t>
+      </w:r>
+      <w:r>
+        <w:rPr>
+          <w:rFonts w:ascii="Arial MT" w:hAnsi="Arial MT"/>
+        </w:rPr>
+        <w:t>${REFERENCIA}</w:t>
+      </w:r>
+    </w:p>
+    <w:p>
+      <w:pPr>
+        <w:jc w:val="both"/>
+        <w:rPr>
+          <w:rFonts w:ascii="Arial MT" w:hAnsi="Arial MT"/>
+        </w:rPr>
+      </w:pPr>
+      <w:r>
+        <w:rPr>
+          <w:rFonts w:ascii="Arial MT" w:hAnsi="Arial MT"/>
+        </w:rPr>
+        <w:t>${CUERPO_DOCUMENTO}</w:t>
+      </w:r>
+    </w:p>
+    <w:p>
+      <w:pPr>
+        <w:jc w:val="both"/>
+        <w:rPr>
+          <w:rFonts w:ascii="Arial MT" w:hAnsi="Arial MT"/>
+        </w:rPr>
+      </w:pPr>
+      <w:r>
+        <w:rPr>
+          <w:rFonts w:ascii="Arial MT" w:hAnsi="Arial MT"/>
+        </w:rPr>
+        <w:t>Hago propicia la oportunidad para expresarle los sentimientos de mi mayor consideración.</w:t>
+      </w:r>
+    </w:p>
+    <w:p>
+      <w:pPr>
+        <w:jc w:val="both"/>
+        <w:rPr>
+          <w:rFonts w:ascii="Arial MT" w:hAnsi="Arial MT"/>
+        </w:rPr>
+      </w:pPr>
+    </w:p>
+    <w:p>
+      <w:pPr>
+        <w:jc w:val="both"/>
+        <w:rPr>
+          <w:rFonts w:ascii="Arial MT" w:hAnsi="Arial MT"/>
+        </w:rPr>
+      </w:pPr>
+      <w:r>
+        <w:rPr>
+          <w:rFonts w:ascii="Arial MT" w:hAnsi="Arial MT"/>
+        </w:rPr>
+        <w:t>Atentamente,</w:t>
+      </w:r>
+    </w:p>
+    <w:p>
+      <w:pPr>
+        <w:jc w:val="center"/>
+        <w:rPr>
+          <w:rFonts w:ascii="Arial MT" w:hAnsi="Arial MT"/>
+        </w:rPr>
+      </w:pPr>
+    </w:p>
+    <w:p>
+      <w:pPr>
+        <w:jc w:val="center"/>
+        <w:rPr>
+          <w:rFonts w:ascii="Arial MT" w:hAnsi="Arial MT"/>
+        </w:rPr>
+      </w:pPr>
+    </w:p>
+    <w:p>
+      <w:pPr>
+        <w:rPr>
+          <w:rFonts w:ascii="Arial MT" w:hAnsi="Arial MT"/>
+        </w:rPr>
+      </w:pPr>
+    </w:p>
+    <w:p>
+      <w:pPr>
+        <w:jc w:val="center"/>
+        <w:rPr>
+          <w:rFonts w:ascii="Arial MT" w:hAnsi="Arial MT"/>
+        </w:rPr>
+      </w:pPr>
+      <w:r>
+        <w:rPr>
+          <w:rFonts w:ascii="Arial MT" w:hAnsi="Arial MT"/>
+        </w:rPr>
+        <w:t>…………………………</w:t>
+      </w:r>
+      <w:r>
+        <w:rPr>
+          <w:rFonts w:ascii="Arial MT" w:hAnsi="Arial MT"/>
+        </w:rPr>
+        <w:t>…</w:t>
+      </w:r>
+      <w:r>
+        <w:rPr>
+          <w:rFonts w:ascii="Arial MT" w:hAnsi="Arial MT"/>
+        </w:rPr>
+        <w:t>………</w:t>
+      </w:r>
+      <w:r>
+        <w:rPr>
+          <w:rFonts w:ascii="Arial MT" w:hAnsi="Arial MT"/>
+        </w:rPr>
+        <w:t>…</w:t>
+      </w:r>
+      <w:r>
+        <w:rPr>
+          <w:rFonts w:ascii="Arial MT" w:hAnsi="Arial MT"/>
+        </w:rPr>
+        <w:t>……</w:t>
+      </w:r>
+      <w:proofErr w:type="gramStart"/>
+      <w:r>
+        <w:rPr>
+          <w:rFonts w:ascii="Arial MT" w:hAnsi="Arial MT"/>
+        </w:rPr>
+        <w:t>…….</w:t>
+      </w:r>
+      <w:proofErr w:type="gramEnd"/>
+      <w:r>
+        <w:rPr>
+          <w:rFonts w:ascii="Arial MT" w:hAnsi="Arial MT"/>
+        </w:rPr>
+        <w:br/>
+      </w:r>
+      <w:r>
+        <w:rPr>
+          <w:rFonts w:ascii="Arial MT" w:hAnsi="Arial MT"/>
+        </w:rPr>
+        <w:t>${TITULO_TRATAMIENTO_EMISARIO} ${NOMBRE_EMISARIO}</w:t>
+      </w:r>
+      <w:r>
+        <w:rPr>
+          <w:rFonts w:ascii="Arial MT" w:hAnsi="Arial MT"/>
+        </w:rPr>
+        <w:br/>
+      </w:r>
+      <w:r>
+        <w:rPr>
+          <w:rFonts w:ascii="Arial MT" w:hAnsi="Arial MT"/>
+        </w:rPr>
+        <w:t>${CARGO_EMISARIO}</w:t>
+      </w:r>
+      <w:r>
+        <w:rPr>
+          <w:rFonts w:ascii="Arial MT" w:hAnsi="Arial MT"/>
+        </w:rPr>
+        <w:br/>
+      </w:r>
+      <w:r>
+        <w:rPr>
+          <w:rFonts w:ascii="Arial MT" w:hAnsi="Arial MT"/>
+        </w:rPr>
+        <w:t>${OFICINA_EMISARIO}</w:t>
+      </w:r>
       <w:bookmarkStart w:id="0" w:name="_GoBack"/>
       <w:bookmarkEnd w:id="0"/>
     </w:p>
@@ -134,486 +466,16 @@
       <w:pPr>
         <w:rPr>
           <w:rFonts w:ascii="Arial MT" w:hAnsi="Arial MT"/>
-          <w:sz w:val="24"/>
-          <w:szCs w:val="24"/>
+          <w:sz w:val="14"/>
         </w:rPr>
       </w:pPr>
-    </w:p>
-    <w:p>
-      <w:pPr>
-        <w:rPr>
-          <w:rFonts w:ascii="Arial MT" w:hAnsi="Arial MT"/>
-          <w:sz w:val="24"/>
-          <w:szCs w:val="24"/>
-        </w:rPr>
-      </w:pPr>
-      <w:r>
-        <w:rPr>
-          <w:rFonts w:ascii="Arial MT" w:hAnsi="Arial MT"/>
-          <w:sz w:val="24"/>
-          <w:szCs w:val="24"/>
-        </w:rPr>
-        <w:t>${TITULO_TRATAMIENTO_DESTINATARIO}</w:t>
-      </w:r>
-      <w:r>
-        <w:rPr>
-          <w:rFonts w:ascii="Arial MT" w:hAnsi="Arial MT"/>
-          <w:sz w:val="24"/>
-          <w:szCs w:val="24"/>
-        </w:rPr>
-        <w:br/>
-      </w:r>
-      <w:r>
-        <w:rPr>
-          <w:rFonts w:ascii="Arial MT" w:hAnsi="Arial MT"/>
-          <w:b/>
-          <w:sz w:val="24"/>
-          <w:szCs w:val="24"/>
-        </w:rPr>
-        <w:t>${NOMBRE_DESTINATARIO}</w:t>
-      </w:r>
-      <w:r>
-        <w:rPr>
-          <w:rFonts w:ascii="Arial MT" w:hAnsi="Arial MT"/>
-          <w:b/>
-          <w:sz w:val="24"/>
-          <w:szCs w:val="24"/>
-        </w:rPr>
-        <w:br/>
-      </w:r>
-      <w:r>
-        <w:rPr>
-          <w:rFonts w:ascii="Arial MT" w:hAnsi="Arial MT"/>
-          <w:sz w:val="24"/>
-          <w:szCs w:val="24"/>
-        </w:rPr>
-        <w:t>${CARGO_DESTINATARIO}</w:t>
-      </w:r>
-      <w:r>
-        <w:rPr>
-          <w:rFonts w:ascii="Arial MT" w:hAnsi="Arial MT"/>
-          <w:sz w:val="24"/>
-          <w:szCs w:val="24"/>
-        </w:rPr>
-        <w:br/>
-      </w:r>
-      <w:r>
-        <w:rPr>
-          <w:rFonts w:ascii="Arial MT" w:hAnsi="Arial MT"/>
-          <w:sz w:val="24"/>
-          <w:szCs w:val="24"/>
-        </w:rPr>
-        <w:t>${OFICINA_DESTINATARIO}</w:t>
-      </w:r>
-      <w:r>
-        <w:rPr>
-          <w:rFonts w:ascii="Arial MT" w:hAnsi="Arial MT"/>
-          <w:sz w:val="24"/>
-          <w:szCs w:val="24"/>
-        </w:rPr>
-        <w:br/>
-      </w:r>
-      <w:r>
-        <w:rPr>
-          <w:rFonts w:ascii="Arial MT" w:hAnsi="Arial MT"/>
-          <w:sz w:val="24"/>
-          <w:szCs w:val="24"/>
-        </w:rPr>
-        <w:t>${DIRECCION_DESTINATARIO}</w:t>
-      </w:r>
-      <w:r>
-        <w:rPr>
-          <w:rFonts w:ascii="Arial MT" w:hAnsi="Arial MT"/>
-          <w:sz w:val="24"/>
-          <w:szCs w:val="24"/>
-        </w:rPr>
-        <w:br/>
-      </w:r>
-      <w:r>
-        <w:rPr>
-          <w:rFonts w:ascii="Arial MT" w:hAnsi="Arial MT"/>
-          <w:sz w:val="24"/>
-          <w:szCs w:val="24"/>
-        </w:rPr>
-        <w:t>${LUGAR_DESTINATARIO</w:t>
-      </w:r>
-      <w:proofErr w:type="gramStart"/>
-      <w:r>
-        <w:rPr>
-          <w:rFonts w:ascii="Arial MT" w:hAnsi="Arial MT"/>
-          <w:sz w:val="24"/>
-          <w:szCs w:val="24"/>
-        </w:rPr>
-        <w:t>}.-</w:t>
-      </w:r>
-      <w:proofErr w:type="gramEnd"/>
-    </w:p>
-    <w:p>
-      <w:pPr>
-        <w:rPr>
-          <w:rFonts w:ascii="Arial MT" w:hAnsi="Arial MT"/>
-          <w:sz w:val="24"/>
-          <w:szCs w:val="24"/>
-        </w:rPr>
-      </w:pPr>
-    </w:p>
-    <w:p>
-      <w:pPr>
-        <w:ind w:left="1701" w:hanging="1701"/>
-        <w:rPr>
-          <w:rFonts w:ascii="Arial MT" w:hAnsi="Arial MT"/>
-          <w:sz w:val="24"/>
-          <w:szCs w:val="24"/>
-        </w:rPr>
-      </w:pPr>
-      <w:r>
-        <w:rPr>
-          <w:rFonts w:ascii="Arial MT" w:hAnsi="Arial MT"/>
-          <w:b/>
-          <w:sz w:val="24"/>
-          <w:szCs w:val="24"/>
-        </w:rPr>
-        <w:t>Asunto</w:t>
-      </w:r>
-      <w:r>
-        <w:rPr>
-          <w:rFonts w:ascii="Arial MT" w:hAnsi="Arial MT"/>
-          <w:b/>
-          <w:sz w:val="24"/>
-          <w:szCs w:val="24"/>
-        </w:rPr>
-        <w:tab/>
-      </w:r>
-      <w:r>
-        <w:rPr>
-          <w:rFonts w:ascii="Arial MT" w:hAnsi="Arial MT"/>
-          <w:b/>
-          <w:sz w:val="24"/>
-          <w:szCs w:val="24"/>
-        </w:rPr>
-        <w:t>:</w:t>
-      </w:r>
-      <w:r>
-        <w:rPr>
-          <w:rFonts w:ascii="Arial MT" w:hAnsi="Arial MT"/>
-          <w:b/>
-          <w:sz w:val="24"/>
-          <w:szCs w:val="24"/>
-        </w:rPr>
-        <w:t xml:space="preserve"> </w:t>
-      </w:r>
-      <w:r>
-        <w:rPr>
-          <w:rFonts w:ascii="Arial MT" w:hAnsi="Arial MT"/>
-          <w:b/>
-          <w:sz w:val="24"/>
-          <w:szCs w:val="24"/>
-        </w:rPr>
-        <w:t>${ASUNTO}</w:t>
-      </w:r>
-    </w:p>
-    <w:p>
-      <w:pPr>
-        <w:ind w:left="1701" w:hanging="1701"/>
-        <w:rPr>
-          <w:rFonts w:ascii="Arial MT" w:hAnsi="Arial MT"/>
-          <w:sz w:val="24"/>
-          <w:szCs w:val="24"/>
-        </w:rPr>
-      </w:pPr>
-      <w:r>
-        <w:rPr>
-          <w:rFonts w:ascii="Arial MT" w:hAnsi="Arial MT"/>
-          <w:b/>
-          <w:sz w:val="24"/>
-          <w:szCs w:val="24"/>
-        </w:rPr>
-        <w:t>Referencia</w:t>
-      </w:r>
-      <w:r>
-        <w:rPr>
-          <w:rFonts w:ascii="Arial MT" w:hAnsi="Arial MT"/>
-          <w:b/>
-          <w:sz w:val="24"/>
-          <w:szCs w:val="24"/>
-        </w:rPr>
-        <w:tab/>
-      </w:r>
-      <w:r>
-        <w:rPr>
-          <w:rFonts w:ascii="Arial MT" w:hAnsi="Arial MT"/>
-          <w:b/>
-          <w:sz w:val="24"/>
-          <w:szCs w:val="24"/>
-        </w:rPr>
-        <w:t xml:space="preserve">: </w:t>
-      </w:r>
-      <w:r>
-        <w:rPr>
-          <w:rFonts w:ascii="Arial MT" w:hAnsi="Arial MT"/>
-          <w:sz w:val="24"/>
-          <w:szCs w:val="24"/>
-        </w:rPr>
-        <w:t>${REFERENCIA}</w:t>
-      </w:r>
-    </w:p>
-    <w:p>
-      <w:pPr>
-        <w:jc w:val="both"/>
-        <w:rPr>
-          <w:rFonts w:ascii="Arial MT" w:hAnsi="Arial MT"/>
-          <w:sz w:val="24"/>
-          <w:szCs w:val="24"/>
-        </w:rPr>
-      </w:pPr>
-      <w:r>
-        <w:rPr>
-          <w:rFonts w:ascii="Arial MT" w:hAnsi="Arial MT"/>
-          <w:sz w:val="24"/>
-          <w:szCs w:val="24"/>
-        </w:rPr>
-        <w:t>${CUERPO_DOCUMENTO}</w:t>
-      </w:r>
-    </w:p>
-    <w:p>
-      <w:pPr>
-        <w:jc w:val="both"/>
-        <w:rPr>
-          <w:rFonts w:ascii="Arial MT" w:hAnsi="Arial MT"/>
-          <w:sz w:val="24"/>
-          <w:szCs w:val="24"/>
-        </w:rPr>
-      </w:pPr>
-      <w:r>
-        <w:rPr>
-          <w:rFonts w:ascii="Arial MT" w:hAnsi="Arial MT"/>
-          <w:sz w:val="24"/>
-          <w:szCs w:val="24"/>
-        </w:rPr>
-        <w:t>Hago propicia la oportunidad para expresarle los sentimientos de mi mayor consideración.</w:t>
-      </w:r>
-    </w:p>
-    <w:p>
-      <w:pPr>
-        <w:jc w:val="both"/>
-        <w:rPr>
-          <w:rFonts w:ascii="Arial MT" w:hAnsi="Arial MT"/>
-          <w:sz w:val="24"/>
-          <w:szCs w:val="24"/>
-        </w:rPr>
-      </w:pPr>
-    </w:p>
-    <w:p>
-      <w:pPr>
-        <w:jc w:val="both"/>
-        <w:rPr>
-          <w:rFonts w:ascii="Arial MT" w:hAnsi="Arial MT"/>
-          <w:sz w:val="24"/>
-          <w:szCs w:val="24"/>
-        </w:rPr>
-      </w:pPr>
-      <w:r>
-        <w:rPr>
-          <w:rFonts w:ascii="Arial MT" w:hAnsi="Arial MT"/>
-          <w:sz w:val="24"/>
-          <w:szCs w:val="24"/>
-        </w:rPr>
-        <w:t>Atentamente,</w:t>
-      </w:r>
-    </w:p>
-    <w:p>
-      <w:pPr>
-        <w:jc w:val="center"/>
-        <w:rPr>
-          <w:rFonts w:ascii="Arial MT" w:hAnsi="Arial MT"/>
-          <w:sz w:val="24"/>
-          <w:szCs w:val="24"/>
-        </w:rPr>
-      </w:pPr>
-    </w:p>
-    <w:p>
-      <w:pPr>
-        <w:jc w:val="center"/>
-        <w:rPr>
-          <w:rFonts w:ascii="Arial MT" w:hAnsi="Arial MT"/>
-          <w:sz w:val="24"/>
-          <w:szCs w:val="24"/>
-        </w:rPr>
-      </w:pPr>
-    </w:p>
-    <w:p>
-      <w:pPr>
-        <w:rPr>
-          <w:rFonts w:ascii="Arial MT" w:hAnsi="Arial MT"/>
-          <w:sz w:val="24"/>
-          <w:szCs w:val="24"/>
-        </w:rPr>
-      </w:pPr>
-    </w:p>
-    <w:p>
-      <w:pPr>
-        <w:jc w:val="center"/>
-        <w:rPr>
-          <w:rFonts w:ascii="Arial MT" w:hAnsi="Arial MT"/>
-          <w:sz w:val="24"/>
-          <w:szCs w:val="24"/>
-        </w:rPr>
-      </w:pPr>
-      <w:r>
-        <w:rPr>
-          <w:rFonts w:ascii="Arial MT" w:hAnsi="Arial MT"/>
-          <w:sz w:val="24"/>
-          <w:szCs w:val="24"/>
-        </w:rPr>
-        <w:t>…………………………………</w:t>
-      </w:r>
-      <w:r>
-        <w:rPr>
-          <w:rFonts w:ascii="Arial MT" w:hAnsi="Arial MT"/>
-          <w:sz w:val="24"/>
-          <w:szCs w:val="24"/>
-        </w:rPr>
-        <w:t>…</w:t>
-      </w:r>
-      <w:r>
-        <w:rPr>
-          <w:rFonts w:ascii="Arial MT" w:hAnsi="Arial MT"/>
-          <w:sz w:val="24"/>
-          <w:szCs w:val="24"/>
-        </w:rPr>
-        <w:t>……</w:t>
-      </w:r>
-      <w:proofErr w:type="gramStart"/>
-      <w:r>
-        <w:rPr>
-          <w:rFonts w:ascii="Arial MT" w:hAnsi="Arial MT"/>
-          <w:sz w:val="24"/>
-          <w:szCs w:val="24"/>
-        </w:rPr>
-        <w:t>…….</w:t>
-      </w:r>
-      <w:proofErr w:type="gramEnd"/>
-      <w:r>
-        <w:rPr>
-          <w:rFonts w:ascii="Arial MT" w:hAnsi="Arial MT"/>
-          <w:sz w:val="24"/>
-          <w:szCs w:val="24"/>
-        </w:rPr>
-        <w:br/>
-      </w:r>
-      <w:r>
-        <w:rPr>
-          <w:rFonts w:ascii="Arial MT" w:hAnsi="Arial MT"/>
-          <w:sz w:val="24"/>
-          <w:szCs w:val="24"/>
-        </w:rPr>
-        <w:t>${TITULO_TRATAMIENTO_EMISARIO} ${NOMBRE_EMISARIO}</w:t>
-      </w:r>
-      <w:r>
-        <w:rPr>
-          <w:rFonts w:ascii="Arial MT" w:hAnsi="Arial MT"/>
-          <w:sz w:val="24"/>
-          <w:szCs w:val="24"/>
-        </w:rPr>
-        <w:br/>
-      </w:r>
-      <w:r>
-        <w:rPr>
-          <w:rFonts w:ascii="Arial MT" w:hAnsi="Arial MT"/>
-          <w:sz w:val="24"/>
-          <w:szCs w:val="24"/>
-        </w:rPr>
-        <w:t>${CARGO_EMISARIO}</w:t>
-      </w:r>
-      <w:r>
-        <w:rPr>
-          <w:rFonts w:ascii="Arial MT" w:hAnsi="Arial MT"/>
-          <w:sz w:val="24"/>
-          <w:szCs w:val="24"/>
-        </w:rPr>
-        <w:br/>
-      </w:r>
-      <w:r>
-        <w:rPr>
-          <w:rFonts w:ascii="Arial MT" w:hAnsi="Arial MT"/>
-          <w:sz w:val="24"/>
-          <w:szCs w:val="24"/>
-        </w:rPr>
-        <w:t>${OFICINA_EMISARIO}</w:t>
-      </w:r>
-    </w:p>
-    <w:p>
-      <w:pPr>
-        <w:jc w:val="center"/>
-        <w:rPr>
-          <w:rFonts w:ascii="Arial MT" w:hAnsi="Arial MT"/>
-          <w:sz w:val="24"/>
-          <w:szCs w:val="24"/>
-        </w:rPr>
-      </w:pPr>
-    </w:p>
-    <w:p>
-      <w:pPr>
-        <w:rPr>
-          <w:rFonts w:ascii="Arial MT" w:hAnsi="Arial MT"/>
-          <w:sz w:val="24"/>
-          <w:szCs w:val="24"/>
-        </w:rPr>
-      </w:pPr>
-    </w:p>
-    <w:p>
-      <w:pPr>
-        <w:rPr>
-          <w:rFonts w:ascii="Arial MT" w:hAnsi="Arial MT"/>
-          <w:sz w:val="24"/>
-          <w:szCs w:val="24"/>
-        </w:rPr>
-      </w:pPr>
-    </w:p>
-    <w:p>
-      <w:pPr>
-        <w:rPr>
-          <w:rFonts w:ascii="Arial MT" w:hAnsi="Arial MT"/>
-          <w:sz w:val="24"/>
-          <w:szCs w:val="24"/>
-        </w:rPr>
-      </w:pPr>
-    </w:p>
-    <w:p>
-      <w:pPr>
-        <w:rPr>
-          <w:rFonts w:ascii="Arial MT" w:hAnsi="Arial MT"/>
-          <w:sz w:val="24"/>
-          <w:szCs w:val="24"/>
-        </w:rPr>
-      </w:pPr>
-    </w:p>
-    <w:p>
-      <w:pPr>
-        <w:rPr>
-          <w:rFonts w:ascii="Arial MT" w:hAnsi="Arial MT"/>
-          <w:sz w:val="24"/>
-          <w:szCs w:val="24"/>
-        </w:rPr>
-      </w:pPr>
-    </w:p>
-    <w:p>
-      <w:pPr>
-        <w:rPr>
-          <w:rFonts w:ascii="Arial MT" w:hAnsi="Arial MT"/>
-          <w:sz w:val="24"/>
-          <w:szCs w:val="24"/>
-        </w:rPr>
-      </w:pPr>
-    </w:p>
-    <w:p>
-      <w:pPr>
-        <w:rPr>
-          <w:rFonts w:ascii="Arial MT" w:hAnsi="Arial MT"/>
-          <w:sz w:val="24"/>
-          <w:szCs w:val="24"/>
-        </w:rPr>
-      </w:pPr>
+      <w:r>
+        <w:rPr>
+          <w:rFonts w:ascii="Arial MT" w:hAnsi="Arial MT"/>
+          <w:sz w:val="14"/>
+        </w:rPr>
+        <w:t>${CCOPIA}</w:t>
+      </w:r>
     </w:p>
     <w:sectPr>
       <w:headerReference w:type="default" r:id="rId7"/>
@@ -2326,7 +2188,7 @@
 </file>
 
 <file path=customXml/itemProps1.xml><?xml version="1.0" encoding="utf-8"?>
-<ds:datastoreItem xmlns:ds="http://schemas.openxmlformats.org/officeDocument/2006/customXml" ds:itemID="{5EC1F775-F8E6-4F5C-AA7B-F9DD3E5C66C2}">
+<ds:datastoreItem xmlns:ds="http://schemas.openxmlformats.org/officeDocument/2006/customXml" ds:itemID="{7ED29F83-1FA9-4440-B74D-34C44B5D14B0}">
   <ds:schemaRefs>
     <ds:schemaRef ds:uri="http://schemas.openxmlformats.org/officeDocument/2006/bibliography"/>
   </ds:schemaRefs>

</xml_diff>